<commit_message>
Added timeline to the proposal
</commit_message>
<xml_diff>
--- a/Proposal.docx
+++ b/Proposal.docx
@@ -105,218 +105,224 @@
       <w:r>
         <w:t>Approach</w:t>
       </w:r>
+    </w:p>
+    <w:p>
+      <w:pPr>
+        <w:rPr>
+          <w:color w:val="0D0D0D" w:themeColor="text1" w:themeTint="F2"/>
+        </w:rPr>
+      </w:pPr>
+      <w:r>
+        <w:rPr>
+          <w:color w:val="0D0D0D" w:themeColor="text1" w:themeTint="F2"/>
+        </w:rPr>
+        <w:t>We will use Improved/Dense trajectories [1] [2] to extract the actions of the humans involved in the crowd scene</w:t>
+      </w:r>
+      <w:r>
+        <w:rPr>
+          <w:color w:val="0D0D0D" w:themeColor="text1" w:themeTint="F2"/>
+        </w:rPr>
+        <w:t>.</w:t>
+      </w:r>
+      <w:r>
+        <w:rPr>
+          <w:color w:val="0D0D0D" w:themeColor="text1" w:themeTint="F2"/>
+        </w:rPr>
+        <w:t xml:space="preserve"> Improved trajectories handle </w:t>
+      </w:r>
+      <w:r>
+        <w:rPr>
+          <w:color w:val="0D0D0D" w:themeColor="text1" w:themeTint="F2"/>
+        </w:rPr>
+        <w:t>camera motion</w:t>
+      </w:r>
+      <w:r>
+        <w:rPr>
+          <w:color w:val="0D0D0D" w:themeColor="text1" w:themeTint="F2"/>
+        </w:rPr>
+        <w:t xml:space="preserve"> and </w:t>
+      </w:r>
+      <w:r>
+        <w:rPr>
+          <w:color w:val="0D0D0D" w:themeColor="text1" w:themeTint="F2"/>
+        </w:rPr>
+        <w:t>angles</w:t>
+      </w:r>
+      <w:r>
+        <w:rPr>
+          <w:color w:val="0D0D0D" w:themeColor="text1" w:themeTint="F2"/>
+        </w:rPr>
+        <w:t xml:space="preserve"> by subtracting the camera motion from overall optical flow</w:t>
+      </w:r>
+      <w:r>
+        <w:rPr>
+          <w:color w:val="0D0D0D" w:themeColor="text1" w:themeTint="F2"/>
+        </w:rPr>
+        <w:t xml:space="preserve"> [2]</w:t>
+      </w:r>
+      <w:r>
+        <w:rPr>
+          <w:color w:val="0D0D0D" w:themeColor="text1" w:themeTint="F2"/>
+        </w:rPr>
+        <w:t>.</w:t>
+      </w:r>
+      <w:r>
+        <w:rPr>
+          <w:color w:val="0D0D0D" w:themeColor="text1" w:themeTint="F2"/>
+        </w:rPr>
+        <w:t xml:space="preserve"> Based </w:t>
+      </w:r>
+      <w:r>
+        <w:rPr>
+          <w:color w:val="0D0D0D" w:themeColor="text1" w:themeTint="F2"/>
+        </w:rPr>
+        <w:t xml:space="preserve">on the </w:t>
+      </w:r>
+      <w:r>
+        <w:rPr>
+          <w:color w:val="0D0D0D" w:themeColor="text1" w:themeTint="F2"/>
+        </w:rPr>
+        <w:t>extracted</w:t>
+      </w:r>
+      <w:r>
+        <w:rPr>
+          <w:color w:val="0D0D0D" w:themeColor="text1" w:themeTint="F2"/>
+        </w:rPr>
+        <w:t xml:space="preserve"> actions we will model the crowd scene</w:t>
+      </w:r>
+      <w:r>
+        <w:rPr>
+          <w:color w:val="0D0D0D" w:themeColor="text1" w:themeTint="F2"/>
+        </w:rPr>
+        <w:t>s as</w:t>
+      </w:r>
+      <w:r>
+        <w:rPr>
+          <w:color w:val="0D0D0D" w:themeColor="text1" w:themeTint="F2"/>
+        </w:rPr>
+        <w:t xml:space="preserve"> </w:t>
+      </w:r>
+      <w:r>
+        <w:rPr>
+          <w:color w:val="0D0D0D" w:themeColor="text1" w:themeTint="F2"/>
+        </w:rPr>
+        <w:t xml:space="preserve">clusters of different </w:t>
+      </w:r>
+      <w:r>
+        <w:rPr>
+          <w:color w:val="0D0D0D" w:themeColor="text1" w:themeTint="F2"/>
+        </w:rPr>
+        <w:t xml:space="preserve">social </w:t>
+      </w:r>
+      <w:r>
+        <w:rPr>
+          <w:color w:val="0D0D0D" w:themeColor="text1" w:themeTint="F2"/>
+        </w:rPr>
+        <w:t>situations</w:t>
+      </w:r>
+      <w:r>
+        <w:rPr>
+          <w:color w:val="0D0D0D" w:themeColor="text1" w:themeTint="F2"/>
+        </w:rPr>
+        <w:t xml:space="preserve"> (unsupervised learning</w:t>
+      </w:r>
+      <w:r>
+        <w:rPr>
+          <w:color w:val="0D0D0D" w:themeColor="text1" w:themeTint="F2"/>
+        </w:rPr>
+        <w:t xml:space="preserve">) and then </w:t>
+      </w:r>
+      <w:r>
+        <w:rPr>
+          <w:color w:val="0D0D0D" w:themeColor="text1" w:themeTint="F2"/>
+        </w:rPr>
+        <w:t>detec</w:t>
+      </w:r>
+      <w:r>
+        <w:rPr>
+          <w:color w:val="0D0D0D" w:themeColor="text1" w:themeTint="F2"/>
+        </w:rPr>
+        <w:t>t the</w:t>
+      </w:r>
+      <w:r>
+        <w:rPr>
+          <w:color w:val="0D0D0D" w:themeColor="text1" w:themeTint="F2"/>
+        </w:rPr>
+        <w:t xml:space="preserve"> </w:t>
+      </w:r>
+      <w:r>
+        <w:rPr>
+          <w:color w:val="0D0D0D" w:themeColor="text1" w:themeTint="F2"/>
+        </w:rPr>
+        <w:t>behavior of pedestrians</w:t>
+      </w:r>
+      <w:r>
+        <w:rPr>
+          <w:color w:val="0D0D0D" w:themeColor="text1" w:themeTint="F2"/>
+        </w:rPr>
+        <w:t xml:space="preserve"> as being normal/abnormal or otherwise</w:t>
+      </w:r>
+      <w:r>
+        <w:rPr>
+          <w:color w:val="0D0D0D" w:themeColor="text1" w:themeTint="F2"/>
+        </w:rPr>
+        <w:t>.</w:t>
+      </w:r>
+      <w:r>
+        <w:rPr>
+          <w:color w:val="0D0D0D" w:themeColor="text1" w:themeTint="F2"/>
+        </w:rPr>
+        <w:t xml:space="preserve"> </w:t>
+      </w:r>
+      <w:r>
+        <w:rPr>
+          <w:color w:val="0D0D0D" w:themeColor="text1" w:themeTint="F2"/>
+        </w:rPr>
+        <w:t>W</w:t>
+      </w:r>
+      <w:r>
+        <w:rPr>
+          <w:color w:val="0D0D0D" w:themeColor="text1" w:themeTint="F2"/>
+        </w:rPr>
+        <w:t>e wish to use socially-aware large-</w:t>
+      </w:r>
+      <w:r>
+        <w:rPr>
+          <w:color w:val="0D0D0D" w:themeColor="text1" w:themeTint="F2"/>
+        </w:rPr>
+        <w:t>scale crowd forecasting [3]</w:t>
+      </w:r>
+      <w:r>
+        <w:rPr>
+          <w:color w:val="0D0D0D" w:themeColor="text1" w:themeTint="F2"/>
+        </w:rPr>
+        <w:t xml:space="preserve"> to predict normal behavior of people</w:t>
+      </w:r>
+      <w:r>
+        <w:rPr>
+          <w:color w:val="0D0D0D" w:themeColor="text1" w:themeTint="F2"/>
+        </w:rPr>
+        <w:t xml:space="preserve"> and then compare it with the observed behavior to detect anomalies</w:t>
+      </w:r>
+      <w:r>
+        <w:rPr>
+          <w:color w:val="0D0D0D" w:themeColor="text1" w:themeTint="F2"/>
+        </w:rPr>
+        <w:t xml:space="preserve"> at</w:t>
+      </w:r>
+      <w:r>
+        <w:rPr>
+          <w:color w:val="0D0D0D" w:themeColor="text1" w:themeTint="F2"/>
+        </w:rPr>
+        <w:t xml:space="preserve"> a</w:t>
+      </w:r>
       <w:bookmarkStart w:id="0" w:name="_GoBack"/>
       <w:bookmarkEnd w:id="0"/>
-    </w:p>
-    <w:p>
-      <w:pPr>
-        <w:rPr>
-          <w:color w:val="0D0D0D" w:themeColor="text1" w:themeTint="F2"/>
-        </w:rPr>
-      </w:pPr>
-      <w:r>
-        <w:rPr>
-          <w:color w:val="0D0D0D" w:themeColor="text1" w:themeTint="F2"/>
-        </w:rPr>
-        <w:t>We will use Improved/Dense trajectories [1] [2] to extract the actions of the humans involved in the crowd scene</w:t>
-      </w:r>
-      <w:r>
-        <w:rPr>
-          <w:color w:val="0D0D0D" w:themeColor="text1" w:themeTint="F2"/>
-        </w:rPr>
-        <w:t>.</w:t>
-      </w:r>
-      <w:r>
-        <w:rPr>
-          <w:color w:val="0D0D0D" w:themeColor="text1" w:themeTint="F2"/>
-        </w:rPr>
-        <w:t xml:space="preserve"> Improved trajectories handle </w:t>
-      </w:r>
-      <w:r>
-        <w:rPr>
-          <w:color w:val="0D0D0D" w:themeColor="text1" w:themeTint="F2"/>
-        </w:rPr>
-        <w:t>camera motion</w:t>
-      </w:r>
-      <w:r>
-        <w:rPr>
-          <w:color w:val="0D0D0D" w:themeColor="text1" w:themeTint="F2"/>
-        </w:rPr>
-        <w:t xml:space="preserve"> and </w:t>
-      </w:r>
-      <w:r>
-        <w:rPr>
-          <w:color w:val="0D0D0D" w:themeColor="text1" w:themeTint="F2"/>
-        </w:rPr>
-        <w:t>angles</w:t>
-      </w:r>
-      <w:r>
-        <w:rPr>
-          <w:color w:val="0D0D0D" w:themeColor="text1" w:themeTint="F2"/>
-        </w:rPr>
-        <w:t xml:space="preserve"> by subtracting the camera motion from overall optical flow</w:t>
-      </w:r>
-      <w:r>
-        <w:rPr>
-          <w:color w:val="0D0D0D" w:themeColor="text1" w:themeTint="F2"/>
-        </w:rPr>
-        <w:t xml:space="preserve"> [2]</w:t>
-      </w:r>
-      <w:r>
-        <w:rPr>
-          <w:color w:val="0D0D0D" w:themeColor="text1" w:themeTint="F2"/>
-        </w:rPr>
-        <w:t>.</w:t>
-      </w:r>
-      <w:r>
-        <w:rPr>
-          <w:color w:val="0D0D0D" w:themeColor="text1" w:themeTint="F2"/>
-        </w:rPr>
-        <w:t xml:space="preserve"> Based </w:t>
-      </w:r>
-      <w:r>
-        <w:rPr>
-          <w:color w:val="0D0D0D" w:themeColor="text1" w:themeTint="F2"/>
-        </w:rPr>
-        <w:t xml:space="preserve">on the </w:t>
-      </w:r>
-      <w:r>
-        <w:rPr>
-          <w:color w:val="0D0D0D" w:themeColor="text1" w:themeTint="F2"/>
-        </w:rPr>
-        <w:t>extracted</w:t>
-      </w:r>
-      <w:r>
-        <w:rPr>
-          <w:color w:val="0D0D0D" w:themeColor="text1" w:themeTint="F2"/>
-        </w:rPr>
-        <w:t xml:space="preserve"> actions we will model the crowd scene</w:t>
-      </w:r>
-      <w:r>
-        <w:rPr>
-          <w:color w:val="0D0D0D" w:themeColor="text1" w:themeTint="F2"/>
-        </w:rPr>
-        <w:t>s as</w:t>
-      </w:r>
-      <w:r>
-        <w:rPr>
-          <w:color w:val="0D0D0D" w:themeColor="text1" w:themeTint="F2"/>
-        </w:rPr>
-        <w:t xml:space="preserve"> </w:t>
-      </w:r>
-      <w:r>
-        <w:rPr>
-          <w:color w:val="0D0D0D" w:themeColor="text1" w:themeTint="F2"/>
-        </w:rPr>
-        <w:t xml:space="preserve">clusters of different </w:t>
-      </w:r>
-      <w:r>
-        <w:rPr>
-          <w:color w:val="0D0D0D" w:themeColor="text1" w:themeTint="F2"/>
-        </w:rPr>
-        <w:t xml:space="preserve">social </w:t>
-      </w:r>
-      <w:r>
-        <w:rPr>
-          <w:color w:val="0D0D0D" w:themeColor="text1" w:themeTint="F2"/>
-        </w:rPr>
-        <w:t>situations</w:t>
-      </w:r>
-      <w:r>
-        <w:rPr>
-          <w:color w:val="0D0D0D" w:themeColor="text1" w:themeTint="F2"/>
-        </w:rPr>
-        <w:t xml:space="preserve"> (unsupervised learning</w:t>
-      </w:r>
-      <w:r>
-        <w:rPr>
-          <w:color w:val="0D0D0D" w:themeColor="text1" w:themeTint="F2"/>
-        </w:rPr>
-        <w:t xml:space="preserve">) and then </w:t>
-      </w:r>
-      <w:r>
-        <w:rPr>
-          <w:color w:val="0D0D0D" w:themeColor="text1" w:themeTint="F2"/>
-        </w:rPr>
-        <w:t>detec</w:t>
-      </w:r>
-      <w:r>
-        <w:rPr>
-          <w:color w:val="0D0D0D" w:themeColor="text1" w:themeTint="F2"/>
-        </w:rPr>
-        <w:t>t the</w:t>
-      </w:r>
-      <w:r>
-        <w:rPr>
-          <w:color w:val="0D0D0D" w:themeColor="text1" w:themeTint="F2"/>
-        </w:rPr>
-        <w:t xml:space="preserve"> </w:t>
-      </w:r>
-      <w:r>
-        <w:rPr>
-          <w:color w:val="0D0D0D" w:themeColor="text1" w:themeTint="F2"/>
-        </w:rPr>
-        <w:t>behavior of pedestrians</w:t>
-      </w:r>
-      <w:r>
-        <w:rPr>
-          <w:color w:val="0D0D0D" w:themeColor="text1" w:themeTint="F2"/>
-        </w:rPr>
-        <w:t xml:space="preserve"> as being normal/abnormal or otherwise</w:t>
-      </w:r>
-      <w:r>
-        <w:rPr>
-          <w:color w:val="0D0D0D" w:themeColor="text1" w:themeTint="F2"/>
-        </w:rPr>
-        <w:t>.</w:t>
-      </w:r>
-      <w:r>
-        <w:rPr>
-          <w:color w:val="0D0D0D" w:themeColor="text1" w:themeTint="F2"/>
-        </w:rPr>
-        <w:t xml:space="preserve"> </w:t>
-      </w:r>
-      <w:r>
-        <w:rPr>
-          <w:color w:val="0D0D0D" w:themeColor="text1" w:themeTint="F2"/>
-        </w:rPr>
-        <w:t>W</w:t>
-      </w:r>
-      <w:r>
-        <w:rPr>
-          <w:color w:val="0D0D0D" w:themeColor="text1" w:themeTint="F2"/>
-        </w:rPr>
-        <w:t>e wish to use socially-aware large-</w:t>
-      </w:r>
-      <w:r>
-        <w:rPr>
-          <w:color w:val="0D0D0D" w:themeColor="text1" w:themeTint="F2"/>
-        </w:rPr>
-        <w:t>scale crowd forecasting [3]</w:t>
-      </w:r>
-      <w:r>
-        <w:rPr>
-          <w:color w:val="0D0D0D" w:themeColor="text1" w:themeTint="F2"/>
-        </w:rPr>
-        <w:t xml:space="preserve"> t</w:t>
-      </w:r>
-      <w:r>
-        <w:rPr>
-          <w:color w:val="0D0D0D" w:themeColor="text1" w:themeTint="F2"/>
-        </w:rPr>
-        <w:t>o predict normal behavior of people</w:t>
-      </w:r>
-      <w:r>
-        <w:rPr>
-          <w:color w:val="0D0D0D" w:themeColor="text1" w:themeTint="F2"/>
-        </w:rPr>
-        <w:t xml:space="preserve"> and then compare it with the observed behavior to detect anomalies</w:t>
-      </w:r>
-      <w:r>
-        <w:rPr>
-          <w:color w:val="0D0D0D" w:themeColor="text1" w:themeTint="F2"/>
-        </w:rPr>
-        <w:t xml:space="preserve"> at finer semantic scale</w:t>
+      <w:r>
+        <w:rPr>
+          <w:color w:val="0D0D0D" w:themeColor="text1" w:themeTint="F2"/>
+        </w:rPr>
+        <w:t xml:space="preserve"> finer semantic scale</w:t>
       </w:r>
       <w:r>
         <w:rPr>
@@ -558,10 +564,7 @@
         <w:pStyle w:val="NoSpacing"/>
       </w:pPr>
       <w:r>
-        <w:t>[4]</w:t>
-      </w:r>
-      <w:r>
-        <w:t xml:space="preserve"> </w:t>
+        <w:t xml:space="preserve">[4] </w:t>
       </w:r>
       <w:r>
         <w:t>Density-aware person detection and tracking in crowds</w:t>
@@ -588,13 +591,7 @@
         <w:pStyle w:val="NoSpacing"/>
       </w:pPr>
       <w:r>
-        <w:t>[5</w:t>
-      </w:r>
-      <w:r>
-        <w:t>]</w:t>
-      </w:r>
-      <w:r>
-        <w:t xml:space="preserve"> </w:t>
+        <w:t xml:space="preserve">[5] </w:t>
       </w:r>
       <w:r>
         <w:t>Tracking in Unstructured Crowded Scenes</w:t>
@@ -616,46 +613,257 @@
     <w:p>
       <w:pPr>
         <w:pStyle w:val="NoSpacing"/>
-      </w:pPr>
-      <w:r>
-        <w:t>[6</w:t>
-      </w:r>
-      <w:r>
-        <w:t>]</w:t>
-      </w:r>
-      <w:r>
-        <w:t xml:space="preserve"> </w:t>
-      </w:r>
-      <w:r>
-        <w:t>Crowd Behavior Analysis using</w:t>
-      </w:r>
-      <w:r>
-        <w:t xml:space="preserve"> </w:t>
-      </w:r>
-      <w:r>
-        <w:t>Histograms of Motion Direction</w:t>
-      </w:r>
-      <w:r>
-        <w:t>,</w:t>
-      </w:r>
-      <w:r>
-        <w:t xml:space="preserve"> </w:t>
-      </w:r>
-      <w:r>
         <w:rPr>
           <w:i/>
           <w:iCs/>
         </w:rPr>
-        <w:t>Hannah M. Dee &amp;</w:t>
+      </w:pPr>
+      <w:r>
+        <w:t xml:space="preserve">[6] </w:t>
+      </w:r>
+      <w:r>
+        <w:t>Crowd Behavior Analysis using</w:t>
+      </w:r>
+      <w:r>
+        <w:t xml:space="preserve"> </w:t>
+      </w:r>
+      <w:r>
+        <w:t>Histograms of Motion Direction</w:t>
+      </w:r>
+      <w:r>
+        <w:t>,</w:t>
+      </w:r>
+      <w:r>
+        <w:t xml:space="preserve"> </w:t>
       </w:r>
       <w:r>
         <w:rPr>
           <w:i/>
           <w:iCs/>
         </w:rPr>
+        <w:t>Hannah M. Dee &amp;</w:t>
+      </w:r>
+      <w:r>
+        <w:rPr>
+          <w:i/>
+          <w:iCs/>
+        </w:rPr>
         <w:t xml:space="preserve"> Alice Caplier</w:t>
       </w:r>
     </w:p>
+    <w:p>
+      <w:pPr>
+        <w:pStyle w:val="NoSpacing"/>
+      </w:pPr>
+    </w:p>
+    <w:p>
+      <w:pPr>
+        <w:pStyle w:val="Heading1"/>
+        <w:pBdr>
+          <w:bottom w:val="single" w:sz="6" w:space="1" w:color="auto"/>
+        </w:pBdr>
+      </w:pPr>
+      <w:r>
+        <w:lastRenderedPageBreak/>
+        <w:t>Proposed Timeline</w:t>
+      </w:r>
+    </w:p>
+    <w:p>
+      <w:pPr>
+        <w:rPr>
+          <w:sz w:val="16"/>
+          <w:szCs w:val="16"/>
+        </w:rPr>
+      </w:pPr>
+    </w:p>
+    <w:p>
+      <w:r>
+        <w:t>Week 1</w:t>
+      </w:r>
+      <w:r>
+        <w:tab/>
+      </w:r>
+      <w:r>
+        <w:tab/>
+        <w:t>22-29 February</w:t>
+      </w:r>
+      <w:r>
+        <w:tab/>
+      </w:r>
+      <w:r>
+        <w:tab/>
+      </w:r>
+      <w:r>
+        <w:tab/>
+      </w:r>
+      <w:r>
+        <w:tab/>
+      </w:r>
+      <w:r>
+        <w:t>Theoretical Survey</w:t>
+      </w:r>
+    </w:p>
+    <w:p>
+      <w:r>
+        <w:t>Week 2</w:t>
+      </w:r>
+      <w:r>
+        <w:t>, 3</w:t>
+      </w:r>
+      <w:r>
+        <w:tab/>
+      </w:r>
+      <w:r>
+        <w:tab/>
+      </w:r>
+      <w:r>
+        <w:t>1</w:t>
+      </w:r>
+      <w:r>
+        <w:t>-14</w:t>
+      </w:r>
+      <w:r>
+        <w:t xml:space="preserve"> March </w:t>
+      </w:r>
+      <w:r>
+        <w:tab/>
+      </w:r>
+      <w:r>
+        <w:tab/>
+      </w:r>
+      <w:r>
+        <w:tab/>
+      </w:r>
+      <w:r>
+        <w:tab/>
+      </w:r>
+      <w:r>
+        <w:tab/>
+      </w:r>
+      <w:r>
+        <w:t>Basic Implementation</w:t>
+      </w:r>
+    </w:p>
+    <w:p>
+      <w:r>
+        <w:t>Week 4</w:t>
+      </w:r>
+      <w:r>
+        <w:tab/>
+      </w:r>
+      <w:r>
+        <w:tab/>
+      </w:r>
+      <w:r>
+        <w:t>14</w:t>
+      </w:r>
+      <w:r>
+        <w:t>-21</w:t>
+      </w:r>
+      <w:r>
+        <w:t xml:space="preserve"> March</w:t>
+      </w:r>
+      <w:r>
+        <w:tab/>
+      </w:r>
+      <w:r>
+        <w:tab/>
+      </w:r>
+      <w:r>
+        <w:tab/>
+      </w:r>
+      <w:r>
+        <w:tab/>
+      </w:r>
+      <w:r>
+        <w:tab/>
+      </w:r>
+      <w:r>
+        <w:t>Optimization</w:t>
+      </w:r>
+      <w:r>
+        <w:t>s</w:t>
+      </w:r>
+      <w:r>
+        <w:t xml:space="preserve"> and Improvements</w:t>
+      </w:r>
+    </w:p>
+    <w:p>
+      <w:r>
+        <w:t>Week 5</w:t>
+      </w:r>
+      <w:r>
+        <w:tab/>
+      </w:r>
+      <w:r>
+        <w:tab/>
+      </w:r>
+      <w:r>
+        <w:t>21</w:t>
+      </w:r>
+      <w:r>
+        <w:t>-28</w:t>
+      </w:r>
+      <w:r>
+        <w:t xml:space="preserve"> March </w:t>
+      </w:r>
+      <w:r>
+        <w:tab/>
+      </w:r>
+      <w:r>
+        <w:tab/>
+      </w:r>
+      <w:r>
+        <w:tab/>
+      </w:r>
+      <w:r>
+        <w:tab/>
+      </w:r>
+      <w:r>
+        <w:tab/>
+      </w:r>
+      <w:r>
+        <w:t>Testing and Debugging</w:t>
+      </w:r>
+    </w:p>
+    <w:p>
+      <w:pPr>
+        <w:pBdr>
+          <w:bottom w:val="single" w:sz="6" w:space="15" w:color="auto"/>
+        </w:pBdr>
+      </w:pPr>
+      <w:r>
+        <w:t>Week 6</w:t>
+      </w:r>
+      <w:r>
+        <w:tab/>
+      </w:r>
+      <w:r>
+        <w:tab/>
+      </w:r>
+      <w:r>
+        <w:t>28 March – 5 April</w:t>
+      </w:r>
+      <w:r>
+        <w:tab/>
+      </w:r>
+      <w:r>
+        <w:tab/>
+      </w:r>
+      <w:r>
+        <w:tab/>
+      </w:r>
+      <w:r>
+        <w:tab/>
+      </w:r>
+      <w:r>
+        <w:t>Results Collection</w:t>
+      </w:r>
+      <w:r>
+        <w:t xml:space="preserve"> &amp; Analysis</w:t>
+      </w:r>
+    </w:p>
+    <w:p/>
     <w:sectPr>
       <w:headerReference w:type="default" r:id="rId8"/>
       <w:footerReference w:type="default" r:id="rId9"/>
@@ -1298,6 +1506,7 @@
   <w:style w:type="character" w:default="1" w:styleId="DefaultParagraphFont">
     <w:name w:val="Default Paragraph Font"/>
     <w:uiPriority w:val="1"/>
+    <w:semiHidden/>
     <w:unhideWhenUsed/>
   </w:style>
   <w:style w:type="table" w:default="1" w:styleId="TableNormal">

</xml_diff>